<commit_message>
Finalizacio l'Informe de progress
</commit_message>
<xml_diff>
--- a/Documents/InformeProgres1.docx
+++ b/Documents/InformeProgres1.docx
@@ -386,6 +386,22 @@
               <w:t xml:space="preserve">, s'ha realitzat un informe inicial que mostra l'estat actual del projecte i les accions previstes per a la seva consecució. </w:t>
             </w:r>
           </w:p>
+          <w:p>
+            <w:pPr>
+              <w:jc w:val="both"/>
+              <w:rPr>
+                <w:lang w:eastAsia="es-ES"/>
+              </w:rPr>
+            </w:pPr>
+          </w:p>
+          <w:p>
+            <w:pPr>
+              <w:jc w:val="both"/>
+              <w:rPr>
+                <w:lang w:eastAsia="es-ES"/>
+              </w:rPr>
+            </w:pPr>
+          </w:p>
         </w:tc>
       </w:tr>
       <w:tr>
@@ -1203,12 +1219,65 @@
           </w:tcPr>
           <w:p>
             <w:pPr>
+              <w:spacing w:after="0" w:line="240" w:lineRule="auto"/>
               <w:jc w:val="both"/>
               <w:rPr>
-                <w:color w:val="44546A" w:themeColor="text2"/>
-                <w:lang w:eastAsia="es-ES"/>
-              </w:rPr>
-            </w:pPr>
+                <w:lang w:eastAsia="es-ES"/>
+              </w:rPr>
+            </w:pPr>
+            <w:r>
+              <w:rPr>
+                <w:lang w:eastAsia="es-ES"/>
+              </w:rPr>
+              <w:t>Per a aquest objectiu, s'ha buscat instal·lar els dos programes de xarxes neuronals, TorchMD i SchNetPack, per a poder fer proves i comparacions entre els models. S'ha intentat seguir les instruccions proporcionades a la documentació oficial de cada programa per instal·lar-lo en un entorn de treball adequat.</w:t>
+            </w:r>
+          </w:p>
+          <w:p>
+            <w:pPr>
+              <w:spacing w:after="0" w:line="240" w:lineRule="auto"/>
+              <w:jc w:val="both"/>
+              <w:rPr>
+                <w:lang w:eastAsia="es-ES"/>
+              </w:rPr>
+            </w:pPr>
+          </w:p>
+          <w:p>
+            <w:pPr>
+              <w:spacing w:after="0" w:line="240" w:lineRule="auto"/>
+              <w:jc w:val="both"/>
+              <w:rPr>
+                <w:lang w:eastAsia="es-ES"/>
+              </w:rPr>
+            </w:pPr>
+            <w:r>
+              <w:rPr>
+                <w:lang w:eastAsia="es-ES"/>
+              </w:rPr>
+              <w:t>S'ha començat amb la instal·lació de SchNetPack, i malgrat els problemes que han sorgit durant aquest procés, s'han realitzat algunes proves amb les demos que s'inclouen en el programa. No obstant això, no s'ha pogut procedir amb la instal·lació de TorchMD i, per tant, no s'han pogut dur a terme les comparacions amb SchNetPack.</w:t>
+            </w:r>
+          </w:p>
+          <w:p>
+            <w:pPr>
+              <w:spacing w:after="0" w:line="240" w:lineRule="auto"/>
+              <w:jc w:val="both"/>
+              <w:rPr>
+                <w:lang w:eastAsia="es-ES"/>
+              </w:rPr>
+            </w:pPr>
+          </w:p>
+          <w:p>
+            <w:pPr>
+              <w:jc w:val="both"/>
+              <w:rPr>
+                <w:lang w:eastAsia="es-ES"/>
+              </w:rPr>
+            </w:pPr>
+            <w:r>
+              <w:rPr>
+                <w:lang w:eastAsia="es-ES"/>
+              </w:rPr>
+              <w:t>Així doncs, la metodologia s'ha centrat principalment en la instal·lació i proves del SchNetPack, amb l'esperança de poder realitzar comparacions amb TorchMD en un futur.</w:t>
+            </w:r>
           </w:p>
         </w:tc>
         <w:tc>
@@ -1218,11 +1287,125 @@
           </w:tcPr>
           <w:p>
             <w:pPr>
+              <w:spacing w:after="0" w:line="240" w:lineRule="auto"/>
               <w:jc w:val="both"/>
               <w:rPr>
                 <w:lang w:eastAsia="es-ES"/>
               </w:rPr>
             </w:pPr>
+            <w:r>
+              <w:rPr>
+                <w:lang w:eastAsia="es-ES"/>
+              </w:rPr>
+              <w:t>E</w:t>
+            </w:r>
+            <w:r>
+              <w:rPr>
+                <w:lang w:eastAsia="es-ES"/>
+              </w:rPr>
+              <w:t>ls resultats obtinguts en aquest objectiu han permès iniciar la prova de funcionament del codi SchNetPack. S'ha pogut importar les dades de la base de dades QM9 i transformar-les en el format necessari per a la representació mitjançant el model SchNet. Així mateix, s'ha definit l'estructura del model SchNet, incloent el mètode de representació i les capes de predicció.</w:t>
+            </w:r>
+          </w:p>
+          <w:p>
+            <w:pPr>
+              <w:spacing w:after="0" w:line="240" w:lineRule="auto"/>
+              <w:jc w:val="both"/>
+              <w:rPr>
+                <w:lang w:eastAsia="es-ES"/>
+              </w:rPr>
+            </w:pPr>
+          </w:p>
+          <w:p>
+            <w:pPr>
+              <w:jc w:val="both"/>
+              <w:rPr>
+                <w:lang w:eastAsia="es-ES"/>
+              </w:rPr>
+            </w:pPr>
+            <w:r>
+              <w:rPr>
+                <w:lang w:eastAsia="es-ES"/>
+              </w:rPr>
+              <w:t xml:space="preserve">A més, s'ha realitzat un entrenament utilitzant PyTorch Lightning i s'ha dut a terme una prova de predicció per avaluar el model SchNet creat. Malgrat els problemes amb la instal·lació i l'execució del codi, els resultats obtinguts han permès una comprensió més profunda dels processos involucrats </w:t>
+            </w:r>
+            <w:r>
+              <w:rPr>
+                <w:lang w:eastAsia="es-ES"/>
+              </w:rPr>
+              <w:t>en el funcionament intern del framework.</w:t>
+            </w:r>
+          </w:p>
+          <w:p>
+            <w:pPr>
+              <w:jc w:val="both"/>
+              <w:rPr>
+                <w:lang w:eastAsia="es-ES"/>
+              </w:rPr>
+            </w:pPr>
+          </w:p>
+          <w:p>
+            <w:pPr>
+              <w:jc w:val="both"/>
+              <w:rPr>
+                <w:lang w:eastAsia="es-ES"/>
+              </w:rPr>
+            </w:pPr>
+            <w:r>
+              <w:rPr>
+                <w:color w:val="44546A" w:themeColor="text2"/>
+                <w:lang w:eastAsia="es-ES"/>
+              </w:rPr>
+              <w:t>(</w:t>
+            </w:r>
+            <w:r>
+              <w:rPr>
+                <w:color w:val="44546A" w:themeColor="text2"/>
+                <w:lang w:eastAsia="es-ES"/>
+              </w:rPr>
+              <w:t xml:space="preserve">El jupyter notebook de la demo es troba en el </w:t>
+            </w:r>
+            <w:r>
+              <w:rPr>
+                <w:color w:val="44546A" w:themeColor="text2"/>
+                <w:lang w:eastAsia="es-ES"/>
+              </w:rPr>
+              <w:t>G</w:t>
+            </w:r>
+            <w:r>
+              <w:rPr>
+                <w:color w:val="44546A" w:themeColor="text2"/>
+                <w:lang w:eastAsia="es-ES"/>
+              </w:rPr>
+              <w:t>it</w:t>
+            </w:r>
+            <w:r>
+              <w:rPr>
+                <w:color w:val="44546A" w:themeColor="text2"/>
+                <w:lang w:eastAsia="es-ES"/>
+              </w:rPr>
+              <w:t>H</w:t>
+            </w:r>
+            <w:r>
+              <w:rPr>
+                <w:color w:val="44546A" w:themeColor="text2"/>
+                <w:lang w:eastAsia="es-ES"/>
+              </w:rPr>
+              <w:t>ub del projecte en la carpeta de codi.</w:t>
+            </w:r>
+            <w:r>
+              <w:rPr>
+                <w:color w:val="44546A" w:themeColor="text2"/>
+                <w:lang w:eastAsia="es-ES"/>
+              </w:rPr>
+              <w:t>)</w:t>
+            </w:r>
+            <w:r>
+              <w:rPr>
+                <w:color w:val="44546A" w:themeColor="text2"/>
+                <w:lang w:eastAsia="es-ES"/>
+              </w:rPr>
+              <w:t xml:space="preserve"> </w:t>
+            </w:r>
           </w:p>
         </w:tc>
       </w:tr>
@@ -1284,6 +1467,250 @@
           <w:lang w:eastAsia="es-ES"/>
         </w:rPr>
         <w:lastRenderedPageBreak/>
+        <w:t>Conclusions:</w:t>
+      </w:r>
+    </w:p>
+    <w:p>
+      <w:pPr>
+        <w:spacing w:after="0" w:line="240" w:lineRule="auto"/>
+        <w:jc w:val="both"/>
+        <w:rPr>
+          <w:lang w:eastAsia="es-ES"/>
+        </w:rPr>
+      </w:pPr>
+      <w:r>
+        <w:rPr>
+          <w:lang w:eastAsia="es-ES"/>
+        </w:rPr>
+        <w:t>En primer lloc, s'ha aconseguit un bon coneixement teòric dels fonaments de les XN i la seva aplicació en el camp de la simulació de</w:t>
+      </w:r>
+      <w:r>
+        <w:rPr>
+          <w:lang w:eastAsia="es-ES"/>
+        </w:rPr>
+        <w:t xml:space="preserve"> </w:t>
+      </w:r>
+      <w:r>
+        <w:rPr>
+          <w:lang w:eastAsia="es-ES"/>
+        </w:rPr>
+        <w:t>DM. S'ha explorat l'estat de l'art en aquest àmbit, destacant les avantatges i limitacions de les XN en comparació amb altres tècniques i abordatges existents.</w:t>
+      </w:r>
+    </w:p>
+    <w:p>
+      <w:pPr>
+        <w:spacing w:after="0" w:line="240" w:lineRule="auto"/>
+        <w:jc w:val="both"/>
+        <w:rPr>
+          <w:lang w:eastAsia="es-ES"/>
+        </w:rPr>
+      </w:pPr>
+    </w:p>
+    <w:p>
+      <w:pPr>
+        <w:spacing w:after="0" w:line="240" w:lineRule="auto"/>
+        <w:jc w:val="both"/>
+        <w:rPr>
+          <w:lang w:eastAsia="es-ES"/>
+        </w:rPr>
+      </w:pPr>
+      <w:r>
+        <w:rPr>
+          <w:lang w:eastAsia="es-ES"/>
+        </w:rPr>
+        <w:t>Així mateix, s'ha realitzat una investigació sobre les bases de dades més comunes en els treballs més recents de DM que apliquen XN. S'ha identificat la QM9 com una base de dades comuna que s'utilitza en molts d'aquests treballs i que pot ser útil per a la comparació de models.</w:t>
+      </w:r>
+    </w:p>
+    <w:p>
+      <w:pPr>
+        <w:spacing w:after="0" w:line="240" w:lineRule="auto"/>
+        <w:jc w:val="both"/>
+        <w:rPr>
+          <w:lang w:eastAsia="es-ES"/>
+        </w:rPr>
+      </w:pPr>
+    </w:p>
+    <w:p>
+      <w:pPr>
+        <w:spacing w:after="0" w:line="240" w:lineRule="auto"/>
+        <w:jc w:val="both"/>
+        <w:rPr>
+          <w:lang w:eastAsia="es-ES"/>
+        </w:rPr>
+      </w:pPr>
+      <w:r>
+        <w:rPr>
+          <w:lang w:eastAsia="es-ES"/>
+        </w:rPr>
+        <w:t>Pel que fa als resultats de les proves amb el codi, s'ha aconseguit instal·lar i executar amb èxit el SchNetPack i provar una demo que inclou l'import de dades de la base de dades QM9, la transformació de les dades al format necessari per iniciar la representació mitjançant el model SchNet, la definició de l'estructura del model i la realització d'un entrenament amb PyTorch Lightning. S'ha comprovat que el model SchNet pot ser útil per a la predicció de propietats moleculars.</w:t>
+      </w:r>
+    </w:p>
+    <w:p>
+      <w:pPr>
+        <w:spacing w:after="0" w:line="240" w:lineRule="auto"/>
+        <w:jc w:val="both"/>
+        <w:rPr>
+          <w:lang w:eastAsia="es-ES"/>
+        </w:rPr>
+      </w:pPr>
+    </w:p>
+    <w:p>
+      <w:pPr>
+        <w:spacing w:after="0" w:line="240" w:lineRule="auto"/>
+        <w:jc w:val="both"/>
+        <w:rPr>
+          <w:lang w:eastAsia="es-ES"/>
+        </w:rPr>
+      </w:pPr>
+      <w:r>
+        <w:rPr>
+          <w:lang w:eastAsia="es-ES"/>
+        </w:rPr>
+        <w:t>És important reconèixer la desviació del planning i establir un pla per compensar-lo. És comprensible que hi hagi circumstàncies imprevistes que puguin afectar el pla inicial. En aquest cas, es pot planificar una reorganització del temps i les tasques per assegurar que els objectius inicials es compleixin en el temps establert.</w:t>
+      </w:r>
+    </w:p>
+    <w:p>
+      <w:pPr>
+        <w:spacing w:after="0" w:line="240" w:lineRule="auto"/>
+        <w:jc w:val="both"/>
+        <w:rPr>
+          <w:lang w:eastAsia="es-ES"/>
+        </w:rPr>
+      </w:pPr>
+    </w:p>
+    <w:p>
+      <w:pPr>
+        <w:jc w:val="both"/>
+        <w:rPr>
+          <w:lang w:eastAsia="es-ES"/>
+        </w:rPr>
+      </w:pPr>
+      <w:r>
+        <w:rPr>
+          <w:lang w:eastAsia="es-ES"/>
+        </w:rPr>
+        <w:t xml:space="preserve">Per compensar la desviació del planning, es </w:t>
+      </w:r>
+      <w:r>
+        <w:rPr>
+          <w:lang w:eastAsia="es-ES"/>
+        </w:rPr>
+        <w:t>considerar</w:t>
+      </w:r>
+      <w:r>
+        <w:rPr>
+          <w:lang w:eastAsia="es-ES"/>
+        </w:rPr>
+        <w:t>à</w:t>
+      </w:r>
+      <w:r>
+        <w:rPr>
+          <w:lang w:eastAsia="es-ES"/>
+        </w:rPr>
+        <w:t xml:space="preserve"> l'opció de dedicar més temps a les tasques que s'han quedat endarrerides</w:t>
+      </w:r>
+      <w:r>
+        <w:rPr>
+          <w:lang w:eastAsia="es-ES"/>
+        </w:rPr>
+        <w:t xml:space="preserve"> i si es necessari</w:t>
+      </w:r>
+      <w:r>
+        <w:rPr>
+          <w:lang w:eastAsia="es-ES"/>
+        </w:rPr>
+        <w:t xml:space="preserve"> reduir el temps de les tasques menys prioritàries per assegurar que es compleixen els objectius establerts en el pla original. </w:t>
+      </w:r>
+    </w:p>
+    <w:p>
+      <w:pPr>
+        <w:jc w:val="both"/>
+        <w:rPr>
+          <w:lang w:eastAsia="es-ES"/>
+        </w:rPr>
+      </w:pPr>
+    </w:p>
+    <w:p>
+      <w:pPr>
+        <w:pStyle w:val="Ttulo1"/>
+        <w:rPr>
+          <w:rFonts w:eastAsia="Times New Roman"/>
+          <w:sz w:val="32"/>
+          <w:szCs w:val="32"/>
+          <w:lang w:eastAsia="es-ES"/>
+        </w:rPr>
+      </w:pPr>
+      <w:r>
+        <w:rPr>
+          <w:rFonts w:eastAsia="Times New Roman"/>
+          <w:sz w:val="32"/>
+          <w:szCs w:val="32"/>
+          <w:lang w:eastAsia="es-ES"/>
+        </w:rPr>
+        <w:t xml:space="preserve">Observacions: </w:t>
+      </w:r>
+    </w:p>
+    <w:p>
+      <w:pPr>
+        <w:jc w:val="both"/>
+        <w:rPr>
+          <w:rFonts w:asciiTheme="majorHAnsi" w:eastAsia="Times New Roman" w:hAnsiTheme="majorHAnsi" w:cstheme="majorBidi"/>
+          <w:b/>
+          <w:bCs/>
+          <w:smallCaps/>
+          <w:color w:val="000000" w:themeColor="text1"/>
+          <w:sz w:val="32"/>
+          <w:szCs w:val="32"/>
+          <w:lang w:eastAsia="es-ES"/>
+        </w:rPr>
+      </w:pPr>
+      <w:r>
+        <w:rPr>
+          <w:lang w:eastAsia="es-ES"/>
+        </w:rPr>
+        <w:t>Durant el testing del model SchNetPack, s'ha descobert que una de les possibles millores que s'havia plantejat per millorar el model ja estava implementada en la versió més recent del mateix. Es tracta de la implementació de Python Lightning al model, que ja es troba disponible a la versió 2 del SchNetPack</w:t>
+      </w:r>
+      <w:r>
+        <w:rPr>
+          <w:vertAlign w:val="superscript"/>
+          <w:lang w:eastAsia="es-ES"/>
+        </w:rPr>
+        <w:t>[7]</w:t>
+      </w:r>
+      <w:r>
+        <w:rPr>
+          <w:lang w:eastAsia="es-ES"/>
+        </w:rPr>
+        <w:t>. Aquesta descoberta és important perquè ens indica que el desenvolupament del model està evolucionant i s'estan realitzant millores per optimitzar-lo i augmentar-ne la seva eficiència. Això ens motiva a estar atents a futures versions i a seguir avaluant el model SchNetPack en la recerca de noves oportunitats per millorar els resultats obtinguts en el camp de la dinàmica molecular.</w:t>
+      </w:r>
+      <w:r>
+        <w:rPr>
+          <w:rFonts w:eastAsia="Times New Roman"/>
+          <w:sz w:val="32"/>
+          <w:szCs w:val="32"/>
+          <w:lang w:eastAsia="es-ES"/>
+        </w:rPr>
+        <w:br w:type="page"/>
+      </w:r>
+    </w:p>
+    <w:p>
+      <w:pPr>
+        <w:pStyle w:val="Ttulo1"/>
+        <w:rPr>
+          <w:rFonts w:eastAsia="Times New Roman"/>
+          <w:sz w:val="32"/>
+          <w:szCs w:val="32"/>
+          <w:lang w:eastAsia="es-ES"/>
+        </w:rPr>
+      </w:pPr>
+      <w:r>
+        <w:rPr>
+          <w:rFonts w:eastAsia="Times New Roman"/>
+          <w:sz w:val="32"/>
+          <w:szCs w:val="32"/>
+          <w:lang w:eastAsia="es-ES"/>
+        </w:rPr>
+        <w:lastRenderedPageBreak/>
         <w:t xml:space="preserve">Bibliografia: </w:t>
       </w:r>
     </w:p>
@@ -1568,6 +1995,30 @@
       <w:pPr>
         <w:shd w:val="clear" w:color="auto" w:fill="FFFFFF"/>
         <w:spacing w:before="100" w:beforeAutospacing="1" w:after="100" w:afterAutospacing="1" w:line="240" w:lineRule="auto"/>
+      </w:pPr>
+      <w:r>
+        <w:rPr>
+          <w:noProof/>
+        </w:rPr>
+        <w:t xml:space="preserve">[6] </w:t>
+      </w:r>
+      <w:r>
+        <w:t xml:space="preserve">- </w:t>
+      </w:r>
+      <w:r>
+        <w:t>Falcon, W. PyTorch Lightning. 2019, GitHub. https://github. com/PyTorchLightning/pytorch-lightning (accessed</w:t>
+      </w:r>
+      <w:r>
+        <w:t xml:space="preserve"> 24/3/2023</w:t>
+      </w:r>
+      <w:r>
+        <w:t>).</w:t>
+      </w:r>
+    </w:p>
+    <w:p>
+      <w:pPr>
+        <w:shd w:val="clear" w:color="auto" w:fill="FFFFFF"/>
+        <w:spacing w:before="100" w:beforeAutospacing="1" w:after="100" w:afterAutospacing="1" w:line="240" w:lineRule="auto"/>
         <w:rPr>
           <w:rFonts w:cstheme="minorHAnsi"/>
           <w:noProof/>
@@ -1575,21 +2026,49 @@
       </w:pPr>
       <w:r>
         <w:rPr>
+          <w:rFonts w:cstheme="minorHAnsi"/>
           <w:noProof/>
         </w:rPr>
-        <w:t xml:space="preserve">[6] </w:t>
-      </w:r>
-      <w:r>
-        <w:t xml:space="preserve">- </w:t>
-      </w:r>
-      <w:r>
-        <w:t>Falcon, W. PyTorch Lightning. 2019, GitHub. https://github. com/PyTorchLightning/pytorch-lightning (accessed</w:t>
-      </w:r>
-      <w:r>
-        <w:t xml:space="preserve"> 24/3/2023</w:t>
-      </w:r>
-      <w:r>
-        <w:t>).</w:t>
+        <w:t xml:space="preserve">[7] - </w:t>
+      </w:r>
+      <w:r>
+        <w:rPr>
+          <w:rFonts w:cstheme="minorHAnsi"/>
+          <w:noProof/>
+        </w:rPr>
+        <w:t>Kristof T. Schütt, Stefaan S. P. Hessmann, Niklas W. A. Gebauer, Jonas Lederer, Michael Gastegger</w:t>
+      </w:r>
+      <w:r>
+        <w:rPr>
+          <w:rFonts w:cstheme="minorHAnsi"/>
+          <w:b/>
+          <w:bCs/>
+          <w:noProof/>
+        </w:rPr>
+        <w:t>; SchNetPack 2.0: A neural network toolbox for atomistic machine learning.</w:t>
+      </w:r>
+      <w:r>
+        <w:rPr>
+          <w:rFonts w:cstheme="minorHAnsi"/>
+          <w:noProof/>
+        </w:rPr>
+        <w:t> </w:t>
+      </w:r>
+      <w:r>
+        <w:rPr>
+          <w:rFonts w:cstheme="minorHAnsi"/>
+          <w:i/>
+          <w:iCs/>
+          <w:noProof/>
+        </w:rPr>
+        <w:t>J. Chem. Phys.</w:t>
+      </w:r>
+      <w:r>
+        <w:rPr>
+          <w:rFonts w:cstheme="minorHAnsi"/>
+          <w:noProof/>
+        </w:rPr>
+        <w:t> 14 April 2023; 158 (14): 144801</w:t>
       </w:r>
     </w:p>
     <w:sectPr>
@@ -2100,6 +2579,12 @@
     <w:abstractNumId w:val="0"/>
   </w:num>
   <w:num w:numId="9" w16cid:durableId="1217623010">
+    <w:abstractNumId w:val="0"/>
+  </w:num>
+  <w:num w:numId="10" w16cid:durableId="257058680">
+    <w:abstractNumId w:val="0"/>
+  </w:num>
+  <w:num w:numId="11" w16cid:durableId="602106971">
     <w:abstractNumId w:val="0"/>
   </w:num>
   <w:numIdMacAtCleanup w:val="3"/>

</xml_diff>